<commit_message>
footer styling + js
</commit_message>
<xml_diff>
--- a/chatjs_vizsgaremek.docx
+++ b/chatjs_vizsgaremek.docx
@@ -210,13 +210,7 @@
       </w:pPr>
       <w:r>
         <w:br/>
-        <w:t xml:space="preserve">Alulírott </w:t>
-      </w:r>
-      <w:r>
-        <w:t>Horváth Péter Ákos, Vígh Noel Mihály</w:t>
-      </w:r>
-      <w:r>
-        <w:t xml:space="preserve"> a BMSZC </w:t>
+        <w:t xml:space="preserve">Alulírott Horváth Péter Ákos, Vígh Noel Mihály a BMSZC </w:t>
       </w:r>
       <w:proofErr w:type="spellStart"/>
       <w:r>
@@ -299,20 +293,18 @@
           <w:szCs w:val="36"/>
         </w:rPr>
         <w:lastRenderedPageBreak/>
-        <w:t>Tartalomjegyzék</w:t>
-      </w:r>
-      <w:r>
-        <w:rPr>
-          <w:rFonts w:ascii="Times New Roman" w:eastAsia="Times New Roman" w:hAnsi="Times New Roman" w:cs="Times New Roman"/>
-          <w:smallCaps/>
-          <w:sz w:val="36"/>
-          <w:szCs w:val="36"/>
-        </w:rPr>
-        <w:t xml:space="preserve"> </w:t>
+        <w:t xml:space="preserve">Tartalomjegyzék </w:t>
       </w:r>
     </w:p>
     <w:sdt>
       <w:sdtPr>
+        <w:rPr>
+          <w:rFonts w:ascii="Arial" w:eastAsia="Arial" w:hAnsi="Arial" w:cs="Arial"/>
+          <w:color w:val="auto"/>
+          <w:sz w:val="22"/>
+          <w:szCs w:val="22"/>
+          <w:lang w:val="hu"/>
+        </w:rPr>
         <w:id w:val="-790202190"/>
         <w:docPartObj>
           <w:docPartGallery w:val="Table of Contents"/>
@@ -321,13 +313,8 @@
       </w:sdtPr>
       <w:sdtEndPr>
         <w:rPr>
-          <w:rFonts w:ascii="Arial" w:eastAsia="Arial" w:hAnsi="Arial" w:cs="Arial"/>
           <w:b/>
           <w:bCs/>
-          <w:color w:val="auto"/>
-          <w:sz w:val="22"/>
-          <w:szCs w:val="22"/>
-          <w:lang w:val="hu"/>
         </w:rPr>
       </w:sdtEndPr>
       <w:sdtContent>
@@ -340,31 +327,17 @@
           </w:r>
         </w:p>
         <w:p>
-          <w:r>
-            <w:fldChar w:fldCharType="begin"/>
-          </w:r>
-          <w:r>
-            <w:instrText xml:space="preserve"> TOC \o "1-3" \h \z \u </w:instrText>
-          </w:r>
-          <w:r>
-            <w:fldChar w:fldCharType="separate"/>
-          </w:r>
-          <w:r>
-            <w:rPr>
-              <w:b/>
-              <w:bCs/>
-              <w:noProof/>
-              <w:lang w:val="hu-HU"/>
-            </w:rPr>
-            <w:t>Nincsenek tartalomjegyzék-bejegyzések.</w:t>
-          </w:r>
-          <w:r>
-            <w:rPr>
-              <w:b/>
-              <w:bCs/>
-            </w:rPr>
-            <w:fldChar w:fldCharType="end"/>
-          </w:r>
+          <w:fldSimple w:instr=" TOC \o &quot;1-3&quot; \h \z \u ">
+            <w:r>
+              <w:rPr>
+                <w:b/>
+                <w:bCs/>
+                <w:noProof/>
+                <w:lang w:val="hu-HU"/>
+              </w:rPr>
+              <w:t>Nincsenek tartalomjegyzék-bejegyzések.</w:t>
+            </w:r>
+          </w:fldSimple>
         </w:p>
       </w:sdtContent>
     </w:sdt>
@@ -437,23 +410,7 @@
           <w:sz w:val="24"/>
           <w:szCs w:val="24"/>
         </w:rPr>
-        <w:t xml:space="preserve"> témáját személyes tapasztalataink ihlették: egy online chatalkalmazás fejlesztését választottuk, mivel mindig is érdekelt bennünk</w:t>
-      </w:r>
-      <w:r>
-        <w:rPr>
-          <w:rFonts w:ascii="Times New Roman" w:eastAsia="Times New Roman" w:hAnsi="Times New Roman" w:cs="Times New Roman"/>
-          <w:sz w:val="24"/>
-          <w:szCs w:val="24"/>
-        </w:rPr>
-        <w:t>et, hogyan működnek a valós idejű kommunikációs platformok. Napjainkban, amikor a távolságtartás és a digitális kapcsolattartás egyre nagyobb jelentőséget kap, úgy gondoltuk, hogy egy egyszerű és hatékony chatalkalmazás hasznos eszköz lehet a mindennapi ko</w:t>
-      </w:r>
-      <w:r>
-        <w:rPr>
-          <w:rFonts w:ascii="Times New Roman" w:eastAsia="Times New Roman" w:hAnsi="Times New Roman" w:cs="Times New Roman"/>
-          <w:sz w:val="24"/>
-          <w:szCs w:val="24"/>
-        </w:rPr>
-        <w:t>mmunikációban.</w:t>
+        <w:t xml:space="preserve"> témáját személyes tapasztalataink ihlették: egy online chatalkalmazás fejlesztését választottuk, mivel mindig is érdekelt bennünket, hogyan működnek a valós idejű kommunikációs platformok. Napjainkban, amikor a távolságtartás és a digitális kapcsolattartás egyre nagyobb jelentőséget kap, úgy gondoltuk, hogy egy egyszerű és hatékony chatalkalmazás hasznos eszköz lehet a mindennapi kommunikációban.</w:t>
       </w:r>
     </w:p>
     <w:p>
@@ -473,15 +430,7 @@
           <w:sz w:val="24"/>
           <w:szCs w:val="24"/>
         </w:rPr>
-        <w:t>Az ötlet abból született, hogy mindketten gyakran használunk különféle üzenetküldő szolgáltatásokat, és szerettük volna megérteni, hogy miként működnek a háttérben. A webes megoldást több okból választottuk: egyrészt, hogy bármilyen eszközrő</w:t>
-      </w:r>
-      <w:r>
-        <w:rPr>
-          <w:rFonts w:ascii="Times New Roman" w:eastAsia="Times New Roman" w:hAnsi="Times New Roman" w:cs="Times New Roman"/>
-          <w:sz w:val="24"/>
-          <w:szCs w:val="24"/>
-        </w:rPr>
-        <w:t>l elérhető legyen az alkalmazás, másrészt, hogy elsajátítsuk a Next.js és Socket.IO technológiákat, amelyek szakmai kihívást, de egyben fejlődési lehetőséget is jelentettek számunkra.</w:t>
+        <w:t>Az ötlet abból született, hogy mindketten gyakran használunk különféle üzenetküldő szolgáltatásokat, és szerettük volna megérteni, hogy miként működnek a háttérben. A webes megoldást több okból választottuk: egyrészt, hogy bármilyen eszközről elérhető legyen az alkalmazás, másrészt, hogy elsajátítsuk a Next.js és Socket.IO technológiákat, amelyek szakmai kihívást, de egyben fejlődési lehetőséget is jelentettek számunkra.</w:t>
       </w:r>
     </w:p>
     <w:p>
@@ -501,23 +450,7 @@
           <w:sz w:val="24"/>
           <w:szCs w:val="24"/>
         </w:rPr>
-        <w:t>Célunk egy olyan felhasználóbarát és gyorsan működő chatalkalmazás létre</w:t>
-      </w:r>
-      <w:r>
-        <w:rPr>
-          <w:rFonts w:ascii="Times New Roman" w:eastAsia="Times New Roman" w:hAnsi="Times New Roman" w:cs="Times New Roman"/>
-          <w:sz w:val="24"/>
-          <w:szCs w:val="24"/>
-        </w:rPr>
-        <w:t>hozása volt, amely nemcsak technikai ismereteinket gazdagítja, hanem mások számára is hasznos eszköz lehet. A projekt során különös figyelmet fordítottunk a valós idejű üzenetküldés megvalósítására, a felhasználói felület egyszerűsítésére, valamint a rends</w:t>
-      </w:r>
-      <w:r>
-        <w:rPr>
-          <w:rFonts w:ascii="Times New Roman" w:eastAsia="Times New Roman" w:hAnsi="Times New Roman" w:cs="Times New Roman"/>
-          <w:sz w:val="24"/>
-          <w:szCs w:val="24"/>
-        </w:rPr>
-        <w:t>zer megbízhatóságára. A közös munka eredményeként egy modern kommunikációs platformot sikerült megvalósítanunk.</w:t>
+        <w:t>Célunk egy olyan felhasználóbarát és gyorsan működő chatalkalmazás létrehozása volt, amely nemcsak technikai ismereteinket gazdagítja, hanem mások számára is hasznos eszköz lehet. A projekt során különös figyelmet fordítottunk a valós idejű üzenetküldés megvalósítására, a felhasználói felület egyszerűsítésére, valamint a rendszer megbízhatóságára. A közös munka eredményeként egy modern kommunikációs platformot sikerült megvalósítanunk.</w:t>
       </w:r>
     </w:p>
     <w:p>
@@ -658,8 +591,6 @@
         </w:rPr>
         <w:t>Code</w:t>
       </w:r>
-      <w:bookmarkStart w:id="0" w:name="_GoBack"/>
-      <w:bookmarkEnd w:id="0"/>
       <w:proofErr w:type="spellEnd"/>
     </w:p>
     <w:p>
@@ -859,15 +790,7 @@
           <w:sz w:val="24"/>
           <w:szCs w:val="24"/>
         </w:rPr>
-        <w:t>Az oldal kompatibilis minden korszerű böngészővel, és a reszponzív kialakításának köszönhetően kivá</w:t>
-      </w:r>
-      <w:r>
-        <w:rPr>
-          <w:rFonts w:ascii="Times New Roman" w:eastAsia="Times New Roman" w:hAnsi="Times New Roman" w:cs="Times New Roman"/>
-          <w:sz w:val="24"/>
-          <w:szCs w:val="24"/>
-        </w:rPr>
-        <w:t>lóan használható mobil- és táblagépeken. Emellett elérhető egy Windows operációs rendszerre optimalizált asztali alkalmazás is, amely az egyszerű és kényelmes használatot támogatja</w:t>
+        <w:t>Az oldal kompatibilis minden korszerű böngészővel, és a reszponzív kialakításának köszönhetően kiválóan használható mobil- és táblagépeken. Emellett elérhető egy Windows operációs rendszerre optimalizált asztali alkalmazás is, amely az egyszerű és kényelmes használatot támogatja</w:t>
       </w:r>
     </w:p>
     <w:p>
@@ -1794,15 +1717,7 @@
           <w:szCs w:val="24"/>
         </w:rPr>
         <w:lastRenderedPageBreak/>
-        <w:t>kommunikációra, hiszen ezek váltak a saját alkalmazásunk alapvető jellemzői</w:t>
-      </w:r>
-      <w:r>
-        <w:rPr>
-          <w:rFonts w:ascii="Times New Roman" w:eastAsia="Times New Roman" w:hAnsi="Times New Roman" w:cs="Times New Roman"/>
-          <w:sz w:val="24"/>
-          <w:szCs w:val="24"/>
-        </w:rPr>
-        <w:t>vé. A meglévő megoldások nemcsak igazolták az ötletünk életképes voltát, hanem értékes inspirációt is nyújtottak.</w:t>
+        <w:t>kommunikációra, hiszen ezek váltak a saját alkalmazásunk alapvető jellemzőivé. A meglévő megoldások nemcsak igazolták az ötletünk életképes voltát, hanem értékes inspirációt is nyújtottak.</w:t>
       </w:r>
     </w:p>
     <w:p>
@@ -1882,15 +1797,7 @@
           <w:sz w:val="24"/>
           <w:szCs w:val="24"/>
         </w:rPr>
-        <w:t xml:space="preserve"> motorral. Az adatbázis 11 táblából áll. A táblákat logikusan és </w:t>
-      </w:r>
-      <w:r>
-        <w:rPr>
-          <w:rFonts w:ascii="Times New Roman" w:eastAsia="Times New Roman" w:hAnsi="Times New Roman" w:cs="Times New Roman"/>
-          <w:sz w:val="24"/>
-          <w:szCs w:val="24"/>
-        </w:rPr>
-        <w:t xml:space="preserve">következetesen vettük fel, illetve igyekeztünk a redundanciát elkerülni. A legnagyobb hangsúlyt a felhasználók és az üzenetek kapták. A továbbiakban leírjuk a táblák felépítését: </w:t>
+        <w:t xml:space="preserve"> motorral. Az adatbázis 11 táblából áll. A táblákat logikusan és következetesen vettük fel, illetve igyekeztünk a redundanciát elkerülni. A legnagyobb hangsúlyt a felhasználók és az üzenetek kapták. A továbbiakban leírjuk a táblák felépítését: </w:t>
       </w:r>
     </w:p>
     <w:p>
@@ -2022,15 +1929,7 @@
                 <w:sz w:val="24"/>
                 <w:szCs w:val="24"/>
               </w:rPr>
-              <w:t>egész, a melléklet azonosítója, automatikus sorszá</w:t>
-            </w:r>
-            <w:r>
-              <w:rPr>
-                <w:rFonts w:ascii="Times New Roman" w:eastAsia="Times New Roman" w:hAnsi="Times New Roman" w:cs="Times New Roman"/>
-                <w:sz w:val="24"/>
-                <w:szCs w:val="24"/>
-              </w:rPr>
-              <w:t>mozás, PK</w:t>
+              <w:t>egész, a melléklet azonosítója, automatikus sorszámozás, PK</w:t>
             </w:r>
           </w:p>
         </w:tc>
@@ -2549,15 +2448,7 @@
                 <w:sz w:val="24"/>
                 <w:szCs w:val="24"/>
               </w:rPr>
-              <w:t>dátum, a tiltás küldésének dát</w:t>
-            </w:r>
-            <w:r>
-              <w:rPr>
-                <w:rFonts w:ascii="Times New Roman" w:eastAsia="Times New Roman" w:hAnsi="Times New Roman" w:cs="Times New Roman"/>
-                <w:sz w:val="24"/>
-                <w:szCs w:val="24"/>
-              </w:rPr>
-              <w:t>uma, alapértelmezett aktuális dátum</w:t>
+              <w:t>dátum, a tiltás küldésének dátuma, alapértelmezett aktuális dátum</w:t>
             </w:r>
           </w:p>
         </w:tc>
@@ -3742,15 +3633,7 @@
                 <w:sz w:val="24"/>
                 <w:szCs w:val="24"/>
               </w:rPr>
-              <w:t>-e</w:t>
-            </w:r>
-            <w:r>
-              <w:rPr>
-                <w:rFonts w:ascii="Times New Roman" w:eastAsia="Times New Roman" w:hAnsi="Times New Roman" w:cs="Times New Roman"/>
-                <w:sz w:val="24"/>
-                <w:szCs w:val="24"/>
-              </w:rPr>
-              <w:t xml:space="preserve"> a felhasználó, 0 vagy 1 az értéke, alapértelmezett 0</w:t>
+              <w:t>-e a felhasználó, 0 vagy 1 az értéke, alapértelmezett 0</w:t>
             </w:r>
           </w:p>
         </w:tc>
@@ -5632,15 +5515,7 @@
                 <w:sz w:val="24"/>
                 <w:szCs w:val="24"/>
               </w:rPr>
-              <w:t>időbélyeg, az üzenet küldésének pontos i</w:t>
-            </w:r>
-            <w:r>
-              <w:rPr>
-                <w:rFonts w:ascii="Times New Roman" w:eastAsia="Times New Roman" w:hAnsi="Times New Roman" w:cs="Times New Roman"/>
-                <w:sz w:val="24"/>
-                <w:szCs w:val="24"/>
-              </w:rPr>
-              <w:t>deje, alapértelmezett aktuális időpont</w:t>
+              <w:t>időbélyeg, az üzenet küldésének pontos ideje, alapértelmezett aktuális időpont</w:t>
             </w:r>
           </w:p>
         </w:tc>
@@ -7119,15 +6994,7 @@
                 <w:sz w:val="24"/>
                 <w:szCs w:val="24"/>
               </w:rPr>
-              <w:t>pro</w:t>
-            </w:r>
-            <w:r>
-              <w:rPr>
-                <w:rFonts w:ascii="Times New Roman" w:eastAsia="Times New Roman" w:hAnsi="Times New Roman" w:cs="Times New Roman"/>
-                <w:sz w:val="24"/>
-                <w:szCs w:val="24"/>
-              </w:rPr>
-              <w:t>filePicPath</w:t>
+              <w:t>profilePicPath</w:t>
             </w:r>
             <w:proofErr w:type="spellEnd"/>
           </w:p>
@@ -7944,13 +7811,7 @@
         <w:rPr>
           <w:rFonts w:ascii="Times New Roman" w:eastAsia="Times New Roman" w:hAnsi="Times New Roman" w:cs="Times New Roman"/>
         </w:rPr>
-        <w:t xml:space="preserve"> eseményt figyeli, és ellenőrzi, hogy az üzenethez tartozik-e címzett. Ha van</w:t>
-      </w:r>
-      <w:r>
-        <w:rPr>
-          <w:rFonts w:ascii="Times New Roman" w:eastAsia="Times New Roman" w:hAnsi="Times New Roman" w:cs="Times New Roman"/>
-        </w:rPr>
-        <w:t xml:space="preserve"> címzett, az üzenetet először a küldő klienshez továbbítja, majd megkísérli azonosítani a címzett </w:t>
+        <w:t xml:space="preserve"> eseményt figyeli, és ellenőrzi, hogy az üzenethez tartozik-e címzett. Ha van címzett, az üzenetet először a küldő klienshez továbbítja, majd megkísérli azonosítani a címzett </w:t>
       </w:r>
       <w:proofErr w:type="spellStart"/>
       <w:r>
@@ -8052,39 +7913,7 @@
           <w:sz w:val="24"/>
           <w:szCs w:val="24"/>
         </w:rPr>
-        <w:t xml:space="preserve"> nevű függvény arra szolgál, hogy a</w:t>
-      </w:r>
-      <w:r>
-        <w:rPr>
-          <w:rFonts w:ascii="Times New Roman" w:eastAsia="Times New Roman" w:hAnsi="Times New Roman" w:cs="Times New Roman"/>
-          <w:sz w:val="24"/>
-          <w:szCs w:val="24"/>
-        </w:rPr>
-        <w:t>mikor egy felhasználó beír egy üzenetet a chatbe, akkor azt elküldje a szervernek, és megjelenítse másoknak is a beszélgetésben. Először elküldi az üzenetet  a szervernek, és mellé csomagolja az olyan fontos adatokat, mint például hogy ki küldi, melyik bes</w:t>
-      </w:r>
-      <w:r>
-        <w:rPr>
-          <w:rFonts w:ascii="Times New Roman" w:eastAsia="Times New Roman" w:hAnsi="Times New Roman" w:cs="Times New Roman"/>
-          <w:sz w:val="24"/>
-          <w:szCs w:val="24"/>
-        </w:rPr>
-        <w:t>zélgetéshez tartozik, mi az üzenet szövege, és hogy egy másik üzenetre válaszol-e vele. Ezután megvárja, hogy a szerver visszaküldje a választ, amiben többek között benne van az új üzenet azonosítója és hogy szerkesztve vagy törölve lett-e. Ebből az adatha</w:t>
-      </w:r>
-      <w:r>
-        <w:rPr>
-          <w:rFonts w:ascii="Times New Roman" w:eastAsia="Times New Roman" w:hAnsi="Times New Roman" w:cs="Times New Roman"/>
-          <w:sz w:val="24"/>
-          <w:szCs w:val="24"/>
-        </w:rPr>
-        <w:t>lmazból a függvény létrehoz egy új objektumot, amit aztán elküld a többi felhasználónak is a chat alkalmazáson belül, hogy ők is azonnal láthassák az új üzenetet. Ha minden rendben zajlott, akkor kitörli a szövegmezőből az üzenetet, törli a válasz kijelölé</w:t>
-      </w:r>
-      <w:r>
-        <w:rPr>
-          <w:rFonts w:ascii="Times New Roman" w:eastAsia="Times New Roman" w:hAnsi="Times New Roman" w:cs="Times New Roman"/>
-          <w:sz w:val="24"/>
-          <w:szCs w:val="24"/>
-        </w:rPr>
-        <w:t>sét, és visszaállítja a fókuszt az üzenetíró mezőre, hogy lehessen folytatni az írást.</w:t>
+        <w:t xml:space="preserve"> nevű függvény arra szolgál, hogy amikor egy felhasználó beír egy üzenetet a chatbe, akkor azt elküldje a szervernek, és megjelenítse másoknak is a beszélgetésben. Először elküldi az üzenetet  a szervernek, és mellé csomagolja az olyan fontos adatokat, mint például hogy ki küldi, melyik beszélgetéshez tartozik, mi az üzenet szövege, és hogy egy másik üzenetre válaszol-e vele. Ezután megvárja, hogy a szerver visszaküldje a választ, amiben többek között benne van az új üzenet azonosítója és hogy szerkesztve vagy törölve lett-e. Ebből az adathalmazból a függvény létrehoz egy új objektumot, amit aztán elküld a többi felhasználónak is a chat alkalmazáson belül, hogy ők is azonnal láthassák az új üzenetet. Ha minden rendben zajlott, akkor kitörli a szövegmezőből az üzenetet, törli a válasz kijelölését, és visszaállítja a fókuszt az üzenetíró mezőre, hogy lehessen folytatni az írást.</w:t>
       </w:r>
     </w:p>
     <w:p>
@@ -8195,15 +8024,7 @@
           <w:sz w:val="24"/>
           <w:szCs w:val="24"/>
         </w:rPr>
-        <w:t xml:space="preserve"> függvény először ellenőrzi, hogy az üzenet hossza meghaladja-e a 20 000 karaktert. Ha igen, a rendszer figyelmeztetést küld a felhasználónak, am</w:t>
-      </w:r>
-      <w:r>
-        <w:rPr>
-          <w:rFonts w:ascii="Times New Roman" w:eastAsia="Times New Roman" w:hAnsi="Times New Roman" w:cs="Times New Roman"/>
-          <w:sz w:val="24"/>
-          <w:szCs w:val="24"/>
-        </w:rPr>
-        <w:t xml:space="preserve">ely arra kéri, hogy rövidítse le az üzenetet. Amennyiben az </w:t>
+        <w:t xml:space="preserve"> függvény először ellenőrzi, hogy az üzenet hossza meghaladja-e a 20 000 karaktert. Ha igen, a rendszer figyelmeztetést küld a felhasználónak, amely arra kéri, hogy rövidítse le az üzenetet. Amennyiben az </w:t>
       </w:r>
       <w:proofErr w:type="spellStart"/>
       <w:r>
@@ -8239,15 +8060,7 @@
           <w:sz w:val="24"/>
           <w:szCs w:val="24"/>
         </w:rPr>
-        <w:t xml:space="preserve"> értéke hamis, akkor a függvény az üzenetküldési folyamatot fol</w:t>
-      </w:r>
-      <w:r>
-        <w:rPr>
-          <w:rFonts w:ascii="Times New Roman" w:eastAsia="Times New Roman" w:hAnsi="Times New Roman" w:cs="Times New Roman"/>
-          <w:sz w:val="24"/>
-          <w:szCs w:val="24"/>
-        </w:rPr>
-        <w:t>ytatja, amely az aktuális üzenet gyors és zavartalan továbbítását biztosítja a szerverhez és a többi felhasználóhoz.</w:t>
+        <w:t xml:space="preserve"> értéke hamis, akkor a függvény az üzenetküldési folyamatot folytatja, amely az aktuális üzenet gyors és zavartalan továbbítását biztosítja a szerverhez és a többi felhasználóhoz.</w:t>
       </w:r>
     </w:p>
     <w:p>
@@ -8335,31 +8148,7 @@
           <w:sz w:val="24"/>
           <w:szCs w:val="24"/>
         </w:rPr>
-        <w:t xml:space="preserve"> nevű függvény fő célja, hogy amikor egy felhasználó beír egy üzenetet a chatbe, azt továbbítsa a szerverre, majd megj</w:t>
-      </w:r>
-      <w:r>
-        <w:rPr>
-          <w:rFonts w:ascii="Times New Roman" w:eastAsia="Times New Roman" w:hAnsi="Times New Roman" w:cs="Times New Roman"/>
-          <w:sz w:val="24"/>
-          <w:szCs w:val="24"/>
-        </w:rPr>
-        <w:t>elenítse azt mások számára a beszélgetésen belül. Az üzenet elküldésekor elküldi azokat az alapvető adatokat, mint például a küldő személye, az üzenethez tartozó beszélgetés azonosítója, az üzenet szövege, valamint annak információját, hogy az üzenet egy m</w:t>
-      </w:r>
-      <w:r>
-        <w:rPr>
-          <w:rFonts w:ascii="Times New Roman" w:eastAsia="Times New Roman" w:hAnsi="Times New Roman" w:cs="Times New Roman"/>
-          <w:sz w:val="24"/>
-          <w:szCs w:val="24"/>
-        </w:rPr>
-        <w:t>ásik üzenetre válasz-e. A szerver válasza alapján a függvény létrehoz egy új objektumot, amelyet valós időben továbbít a többi felhasználónak, lehetővé téve, hogy az új üzenetet azonnal láthassák. A folyamat végén a függvény törli a szövegmező tartalmát, e</w:t>
-      </w:r>
-      <w:r>
-        <w:rPr>
-          <w:rFonts w:ascii="Times New Roman" w:eastAsia="Times New Roman" w:hAnsi="Times New Roman" w:cs="Times New Roman"/>
-          <w:sz w:val="24"/>
-          <w:szCs w:val="24"/>
-        </w:rPr>
-        <w:t>ltávolítja a válasz kijelölését, és visszaállítja a fókuszt az üzenetíró mezőre, ezzel támogatva az írás folyamatosságát és gördülékenységét.</w:t>
+        <w:t xml:space="preserve"> nevű függvény fő célja, hogy amikor egy felhasználó beír egy üzenetet a chatbe, azt továbbítsa a szerverre, majd megjelenítse azt mások számára a beszélgetésen belül. Az üzenet elküldésekor elküldi azokat az alapvető adatokat, mint például a küldő személye, az üzenethez tartozó beszélgetés azonosítója, az üzenet szövege, valamint annak információját, hogy az üzenet egy másik üzenetre válasz-e. A szerver válasza alapján a függvény létrehoz egy új objektumot, amelyet valós időben továbbít a többi felhasználónak, lehetővé téve, hogy az új üzenetet azonnal láthassák. A folyamat végén a függvény törli a szövegmező tartalmát, eltávolítja a válasz kijelölését, és visszaállítja a fókuszt az üzenetíró mezőre, ezzel támogatva az írás folyamatosságát és gördülékenységét.</w:t>
       </w:r>
     </w:p>
     <w:p>
@@ -8461,15 +8250,7 @@
           <w:sz w:val="24"/>
           <w:szCs w:val="24"/>
         </w:rPr>
-        <w:t xml:space="preserve"> nevű függvény arra való, hogy a felhasználó törölni tudja a saját üzeneteit a chatből. Először megnézi, hogy tényleg az törli-e az üzenetet, aki eredetileg írta. Ha nem egyezik a felhasználó az üzenet küldőjével, akkor nem engedi végrehajta</w:t>
-      </w:r>
-      <w:r>
-        <w:rPr>
-          <w:rFonts w:ascii="Times New Roman" w:eastAsia="Times New Roman" w:hAnsi="Times New Roman" w:cs="Times New Roman"/>
-          <w:sz w:val="24"/>
-          <w:szCs w:val="24"/>
-        </w:rPr>
-        <w:t>ni a törlést, és egy hibaüzenetet mutat.</w:t>
+        <w:t xml:space="preserve"> nevű függvény arra való, hogy a felhasználó törölni tudja a saját üzeneteit a chatből. Először megnézi, hogy tényleg az törli-e az üzenetet, aki eredetileg írta. Ha nem egyezik a felhasználó az üzenet küldőjével, akkor nem engedi végrehajtani a törlést, és egy hibaüzenetet mutat.</w:t>
       </w:r>
     </w:p>
     <w:p>
@@ -8507,15 +8288,7 @@
           <w:sz w:val="24"/>
           <w:szCs w:val="24"/>
         </w:rPr>
-        <w:t xml:space="preserve"> segítségé</w:t>
-      </w:r>
-      <w:r>
-        <w:rPr>
-          <w:rFonts w:ascii="Times New Roman" w:eastAsia="Times New Roman" w:hAnsi="Times New Roman" w:cs="Times New Roman"/>
-          <w:sz w:val="24"/>
-          <w:szCs w:val="24"/>
-        </w:rPr>
-        <w:t xml:space="preserve">vel küldi ki, így a többiek chatje is frissül. A másik dolog, hogy egy üzenetet küld a szervernek, hogy az adatbázisban is jelezze: ez az üzenet törölve lett. A rendszer nem teljesen törli ki az üzenetet, csak beállítja az </w:t>
+        <w:t xml:space="preserve"> segítségével küldi ki, így a többiek chatje is frissül. A másik dolog, hogy egy üzenetet küld a szervernek, hogy az adatbázisban is jelezze: ez az üzenet törölve lett. A rendszer nem teljesen törli ki az üzenetet, csak beállítja az </w:t>
       </w:r>
       <w:proofErr w:type="spellStart"/>
       <w:r>
@@ -8666,23 +8439,7 @@
           <w:sz w:val="24"/>
           <w:szCs w:val="24"/>
         </w:rPr>
-        <w:t xml:space="preserve"> nevű függvény a</w:t>
-      </w:r>
-      <w:r>
-        <w:rPr>
-          <w:rFonts w:ascii="Times New Roman" w:eastAsia="Times New Roman" w:hAnsi="Times New Roman" w:cs="Times New Roman"/>
-          <w:sz w:val="24"/>
-          <w:szCs w:val="24"/>
-        </w:rPr>
-        <w:t>rra szolgál, hogy egy felhasználó barátkérést tudjon küldeni valaki másnak. Először megnézi, hogy a szükséges adatok – vagyis a másik felhasználó neve és azonosítója – meg vannak-e adva. Ha ezek közül valamelyik hiányzik, akkor a függvény nem csinál semmit</w:t>
-      </w:r>
-      <w:r>
-        <w:rPr>
-          <w:rFonts w:ascii="Times New Roman" w:eastAsia="Times New Roman" w:hAnsi="Times New Roman" w:cs="Times New Roman"/>
-          <w:sz w:val="24"/>
-          <w:szCs w:val="24"/>
-        </w:rPr>
-        <w:t>, és azonnal leáll.</w:t>
+        <w:t xml:space="preserve"> nevű függvény arra szolgál, hogy egy felhasználó barátkérést tudjon küldeni valaki másnak. Először megnézi, hogy a szükséges adatok – vagyis a másik felhasználó neve és azonosítója – meg vannak-e adva. Ha ezek közül valamelyik hiányzik, akkor a függvény nem csinál semmit, és azonnal leáll.</w:t>
       </w:r>
     </w:p>
     <w:p>
@@ -8720,15 +8477,7 @@
           <w:sz w:val="24"/>
           <w:szCs w:val="24"/>
         </w:rPr>
-        <w:t>Ha a szerver azt válaszolja, hogy sikeresen foga</w:t>
-      </w:r>
-      <w:r>
-        <w:rPr>
-          <w:rFonts w:ascii="Times New Roman" w:eastAsia="Times New Roman" w:hAnsi="Times New Roman" w:cs="Times New Roman"/>
-          <w:sz w:val="24"/>
-          <w:szCs w:val="24"/>
-        </w:rPr>
-        <w:t>dta a kérést, akkor a függvény küld egy valós idejű jelzést (</w:t>
+        <w:t>Ha a szerver azt válaszolja, hogy sikeresen fogadta a kérést, akkor a függvény küld egy valós idejű jelzést (</w:t>
       </w:r>
       <w:proofErr w:type="spellStart"/>
       <w:r>
@@ -8765,15 +8514,7 @@
           <w:sz w:val="24"/>
           <w:szCs w:val="24"/>
         </w:rPr>
-        <w:t>A függvény végén minden viss</w:t>
-      </w:r>
-      <w:r>
-        <w:rPr>
-          <w:rFonts w:ascii="Times New Roman" w:eastAsia="Times New Roman" w:hAnsi="Times New Roman" w:cs="Times New Roman"/>
-          <w:sz w:val="24"/>
-          <w:szCs w:val="24"/>
-        </w:rPr>
-        <w:t>zaáll az eredeti állapotába, hogy ne maradjon aktív a betöltési állapot, és a felhasználó tudjon új kérést küldeni. Az egész folyamat úgy van megcsinálva, hogy a felhasználó mindig tudja, mi történik – legyen szó sikeres vagy sikertelen barátkérésről.</w:t>
+        <w:t>A függvény végén minden visszaáll az eredeti állapotába, hogy ne maradjon aktív a betöltési állapot, és a felhasználó tudjon új kérést küldeni. Az egész folyamat úgy van megcsinálva, hogy a felhasználó mindig tudja, mi történik – legyen szó sikeres vagy sikertelen barátkérésről.</w:t>
       </w:r>
     </w:p>
     <w:p>
@@ -8813,16 +8554,7 @@
           <w:sz w:val="28"/>
           <w:szCs w:val="28"/>
         </w:rPr>
-        <w:t>Ba</w:t>
-      </w:r>
-      <w:r>
-        <w:rPr>
-          <w:rFonts w:ascii="Times New Roman" w:hAnsi="Times New Roman" w:cs="Times New Roman"/>
-          <w:smallCaps/>
-          <w:sz w:val="28"/>
-          <w:szCs w:val="28"/>
-        </w:rPr>
-        <w:t xml:space="preserve">ckend alkalmazás főbb algoritmusai  </w:t>
+        <w:t xml:space="preserve">Backend alkalmazás főbb algoritmusai  </w:t>
       </w:r>
     </w:p>
     <w:p>
@@ -8916,15 +8648,7 @@
           <w:sz w:val="24"/>
           <w:szCs w:val="24"/>
         </w:rPr>
-        <w:t xml:space="preserve">) alapján tudjuk megadni, és a rendszer nemcsak az üzeneteket küldi vissza, hanem azoknak a </w:t>
-      </w:r>
-      <w:r>
-        <w:rPr>
-          <w:rFonts w:ascii="Times New Roman" w:eastAsia="Times New Roman" w:hAnsi="Times New Roman" w:cs="Times New Roman"/>
-          <w:sz w:val="24"/>
-          <w:szCs w:val="24"/>
-        </w:rPr>
-        <w:t>felhasználóknak az adatait is, akik ezeket írták – például a nevüket és a profilképüket. Így a felhasználók a saját oldalukon szépen meg tudják jeleníteni a beszélgetés teljes történetét.</w:t>
+        <w:t>) alapján tudjuk megadni, és a rendszer nemcsak az üzeneteket küldi vissza, hanem azoknak a felhasználóknak az adatait is, akik ezeket írták – például a nevüket és a profilképüket. Így a felhasználók a saját oldalukon szépen meg tudják jeleníteni a beszélgetés teljes történetét.</w:t>
       </w:r>
     </w:p>
     <w:p>
@@ -8945,15 +8669,7 @@
           <w:szCs w:val="24"/>
         </w:rPr>
         <w:lastRenderedPageBreak/>
-        <w:t>Az egész folyamat úgy kezdődik, hogy a rendszer kiolvassa a beszélge</w:t>
-      </w:r>
-      <w:r>
-        <w:rPr>
-          <w:rFonts w:ascii="Times New Roman" w:eastAsia="Times New Roman" w:hAnsi="Times New Roman" w:cs="Times New Roman"/>
-          <w:sz w:val="24"/>
-          <w:szCs w:val="24"/>
-        </w:rPr>
-        <w:t>tés azonosítóját az URL-ből, például így: /</w:t>
+        <w:t>Az egész folyamat úgy kezdődik, hogy a rendszer kiolvassa a beszélgetés azonosítóját az URL-ből, például így: /</w:t>
       </w:r>
       <w:proofErr w:type="spellStart"/>
       <w:r>
@@ -8989,15 +8705,7 @@
           <w:sz w:val="24"/>
           <w:szCs w:val="24"/>
         </w:rPr>
-        <w:t>=123. Ezután létrehozza a kapcsolatot az adatbázissal, majd végrehajt egy lekérdezést, amivel minden olyan üzenetet lekér, ami ehhez a beszélgetéshez tartozik. Az üzenetekhez hozzákapcso</w:t>
-      </w:r>
-      <w:r>
-        <w:rPr>
-          <w:rFonts w:ascii="Times New Roman" w:eastAsia="Times New Roman" w:hAnsi="Times New Roman" w:cs="Times New Roman"/>
-          <w:sz w:val="24"/>
-          <w:szCs w:val="24"/>
-        </w:rPr>
-        <w:t>lja annak az embernek az adatait is, aki küldte őket.</w:t>
+        <w:t>=123. Ezután létrehozza a kapcsolatot az adatbázissal, majd végrehajt egy lekérdezést, amivel minden olyan üzenetet lekér, ami ehhez a beszélgetéshez tartozik. Az üzenetekhez hozzákapcsolja annak az embernek az adatait is, aki küldte őket.</w:t>
       </w:r>
     </w:p>
     <w:p>
@@ -9035,23 +8743,7 @@
           <w:sz w:val="24"/>
           <w:szCs w:val="24"/>
         </w:rPr>
-        <w:t xml:space="preserve"> a legújabbig lesznek sorba rakva. Ha minden jól megy, a válasz egy JSON típusú lista lesz, amely minden egyes üzenethez </w:t>
-      </w:r>
-      <w:r>
-        <w:rPr>
-          <w:rFonts w:ascii="Times New Roman" w:eastAsia="Times New Roman" w:hAnsi="Times New Roman" w:cs="Times New Roman"/>
-          <w:sz w:val="24"/>
-          <w:szCs w:val="24"/>
-        </w:rPr>
-        <w:t>tartalmazza például a szöveget, mikor lett elküldve, ki küldte, és hogy szerkesztették-e vagy törölték-e. Ha viszont valamilyen hiba történik – például nem jó az azonosító vagy valami gond van az adatbázissal –, akkor a rendszer visszaad egy hibaüzenetet i</w:t>
-      </w:r>
-      <w:r>
-        <w:rPr>
-          <w:rFonts w:ascii="Times New Roman" w:eastAsia="Times New Roman" w:hAnsi="Times New Roman" w:cs="Times New Roman"/>
-          <w:sz w:val="24"/>
-          <w:szCs w:val="24"/>
-        </w:rPr>
-        <w:t>s, hogy mi volt a gond.</w:t>
+        <w:t xml:space="preserve"> a legújabbig lesznek sorba rakva. Ha minden jól megy, a válasz egy JSON típusú lista lesz, amely minden egyes üzenethez tartalmazza például a szöveget, mikor lett elküldve, ki küldte, és hogy szerkesztették-e vagy törölték-e. Ha viszont valamilyen hiba történik – például nem jó az azonosító vagy valami gond van az adatbázissal –, akkor a rendszer visszaad egy hibaüzenetet is, hogy mi volt a gond.</w:t>
       </w:r>
     </w:p>
     <w:p>
@@ -9127,15 +8819,7 @@
           <w:sz w:val="24"/>
           <w:szCs w:val="24"/>
         </w:rPr>
-        <w:t>Ez a POST típusú API végpont felelős azért, hogy új üzeneteket fogadjon és elmentse őket az adatbázisba. Mielőtt az üzenetet mentené, ellenőrzi, hogy minden szükséges adat – például a beszélgetés és a küldő azonosítója, valamint a</w:t>
-      </w:r>
-      <w:r>
-        <w:rPr>
-          <w:rFonts w:ascii="Times New Roman" w:eastAsia="Times New Roman" w:hAnsi="Times New Roman" w:cs="Times New Roman"/>
-          <w:sz w:val="24"/>
-          <w:szCs w:val="24"/>
-        </w:rPr>
-        <w:t>z üzenet szövege – helyesen szerepel-e, és hogy az üzenet hossza nem haladja-e meg a megengedett határt. Ha valami hiányzik vagy hibás, a rendszer hibaüzenetet küld vissza.</w:t>
+        <w:t>Ez a POST típusú API végpont felelős azért, hogy új üzeneteket fogadjon és elmentse őket az adatbázisba. Mielőtt az üzenetet mentené, ellenőrzi, hogy minden szükséges adat – például a beszélgetés és a küldő azonosítója, valamint az üzenet szövege – helyesen szerepel-e, és hogy az üzenet hossza nem haladja-e meg a megengedett határt. Ha valami hiányzik vagy hibás, a rendszer hibaüzenetet küld vissza.</w:t>
       </w:r>
     </w:p>
     <w:p>
@@ -9166,23 +8850,7 @@
           <w:sz w:val="24"/>
           <w:szCs w:val="24"/>
         </w:rPr>
-        <w:t>Ha minden rendben van, az üzenetet elmenti, majd visszaküldi a mentett adatokat, p</w:t>
-      </w:r>
-      <w:r>
-        <w:rPr>
-          <w:rFonts w:ascii="Times New Roman" w:eastAsia="Times New Roman" w:hAnsi="Times New Roman" w:cs="Times New Roman"/>
-          <w:sz w:val="24"/>
-          <w:szCs w:val="24"/>
-        </w:rPr>
-        <w:t>éldául az üzenet szövegét, idejét és a címzett azonosítóját. Emellett hiba esetén naplózza a problémát, így biztosítva, hogy a rendszer stabil és jól karbantartható maradjon. Ez a végpont tehát az üzenetküldés megbízható működését segíti elő az alkalmazásb</w:t>
-      </w:r>
-      <w:r>
-        <w:rPr>
-          <w:rFonts w:ascii="Times New Roman" w:eastAsia="Times New Roman" w:hAnsi="Times New Roman" w:cs="Times New Roman"/>
-          <w:sz w:val="24"/>
-          <w:szCs w:val="24"/>
-        </w:rPr>
-        <w:t>an.</w:t>
+        <w:t>Ha minden rendben van, az üzenetet elmenti, majd visszaküldi a mentett adatokat, például az üzenet szövegét, idejét és a címzett azonosítóját. Emellett hiba esetén naplózza a problémát, így biztosítva, hogy a rendszer stabil és jól karbantartható maradjon. Ez a végpont tehát az üzenetküldés megbízható működését segíti elő az alkalmazásban.</w:t>
       </w:r>
     </w:p>
     <w:p>
@@ -9295,23 +8963,7 @@
           <w:sz w:val="24"/>
           <w:szCs w:val="24"/>
         </w:rPr>
-        <w:t xml:space="preserve"> egy POST-kérést kezel, amelynek célja egy új beszélgetés (chat) létrehozása – lehet privát (két felhasználó között) vagy csoportos. A kérelemből kiolvassa a szükséges adatokat: privát chat esetén két felhasználó </w:t>
-      </w:r>
-      <w:r>
-        <w:rPr>
-          <w:rFonts w:ascii="Times New Roman" w:eastAsia="Times New Roman" w:hAnsi="Times New Roman" w:cs="Times New Roman"/>
-          <w:sz w:val="24"/>
-          <w:szCs w:val="24"/>
-        </w:rPr>
-        <w:t>azonosítóját, csoportos esetén a csoport nevét és a résztvevők listáját. Ezután létrejön az adatbáziskapcsolat, majd attól függően, hogy csoportos vagy privát beszélgetésről van szó, más-más műveleteket hajt végre. Csoportos chat esetén új rekord jön létre</w:t>
-      </w:r>
-      <w:r>
-        <w:rPr>
-          <w:rFonts w:ascii="Times New Roman" w:eastAsia="Times New Roman" w:hAnsi="Times New Roman" w:cs="Times New Roman"/>
-          <w:sz w:val="24"/>
-          <w:szCs w:val="24"/>
-        </w:rPr>
-        <w:t xml:space="preserve"> a </w:t>
+        <w:t xml:space="preserve"> egy POST-kérést kezel, amelynek célja egy új beszélgetés (chat) létrehozása – lehet privát (két felhasználó között) vagy csoportos. A kérelemből kiolvassa a szükséges adatokat: privát chat esetén két felhasználó azonosítóját, csoportos esetén a csoport nevét és a résztvevők listáját. Ezután létrejön az adatbáziskapcsolat, majd attól függően, hogy csoportos vagy privát beszélgetésről van szó, más-más műveleteket hajt végre. Csoportos chat esetén új rekord jön létre a </w:t>
       </w:r>
       <w:proofErr w:type="spellStart"/>
       <w:r>
@@ -9365,15 +9017,7 @@
           <w:sz w:val="24"/>
           <w:szCs w:val="24"/>
         </w:rPr>
-        <w:t xml:space="preserve"> táblába. Privát beszélgetésnél a két felhasználó neve alapján generálódik a beszélgetés neve, és mindketten hozzáadá</w:t>
-      </w:r>
-      <w:r>
-        <w:rPr>
-          <w:rFonts w:ascii="Times New Roman" w:eastAsia="Times New Roman" w:hAnsi="Times New Roman" w:cs="Times New Roman"/>
-          <w:sz w:val="24"/>
-          <w:szCs w:val="24"/>
-        </w:rPr>
-        <w:t xml:space="preserve">sra kerülnek a </w:t>
+        <w:t xml:space="preserve"> táblába. Privát beszélgetésnél a két felhasználó neve alapján generálódik a beszélgetés neve, és mindketten hozzáadásra kerülnek a </w:t>
       </w:r>
       <w:proofErr w:type="spellStart"/>
       <w:r>
@@ -9427,15 +9071,7 @@
           <w:sz w:val="24"/>
           <w:szCs w:val="24"/>
         </w:rPr>
-        <w:t>) ke</w:t>
-      </w:r>
-      <w:r>
-        <w:rPr>
-          <w:rFonts w:ascii="Times New Roman" w:eastAsia="Times New Roman" w:hAnsi="Times New Roman" w:cs="Times New Roman"/>
-          <w:sz w:val="24"/>
-          <w:szCs w:val="24"/>
-        </w:rPr>
-        <w:t>rül visszaküldésre.</w:t>
+        <w:t>) kerül visszaküldésre.</w:t>
       </w:r>
     </w:p>
     <w:p>
@@ -9811,15 +9447,7 @@
           <w:szCs w:val="24"/>
         </w:rPr>
         <w:lastRenderedPageBreak/>
-        <w:t xml:space="preserve">A felhasználó először egy landoló oldalra érkezik, amely az oldal bemutatkozó és tájékoztató felülete. Itt lehetősége van megismerkedni az oldal előnyeivel és funkcióival. Amennyiben a felhasználó úgy dönt, hogy érdeklődik a szolgáltatás iránt, a képernyő </w:t>
-      </w:r>
-      <w:r>
-        <w:rPr>
-          <w:rFonts w:ascii="Times New Roman" w:eastAsia="Times New Roman" w:hAnsi="Times New Roman" w:cs="Times New Roman"/>
-          <w:sz w:val="24"/>
-          <w:szCs w:val="24"/>
-        </w:rPr>
-        <w:t>közepén elhelyezkedő „</w:t>
+        <w:t>A felhasználó először egy landoló oldalra érkezik, amely az oldal bemutatkozó és tájékoztató felülete. Itt lehetősége van megismerkedni az oldal előnyeivel és funkcióival. Amennyiben a felhasználó úgy dönt, hogy érdeklődik a szolgáltatás iránt, a képernyő közepén elhelyezkedő „</w:t>
       </w:r>
       <w:proofErr w:type="spellStart"/>
       <w:r>
@@ -9891,15 +9519,7 @@
           <w:sz w:val="24"/>
           <w:szCs w:val="24"/>
         </w:rPr>
-        <w:t>” gombra kattintva is</w:t>
-      </w:r>
-      <w:r>
-        <w:rPr>
-          <w:rFonts w:ascii="Times New Roman" w:eastAsia="Times New Roman" w:hAnsi="Times New Roman" w:cs="Times New Roman"/>
-          <w:sz w:val="24"/>
-          <w:szCs w:val="24"/>
-        </w:rPr>
-        <w:t xml:space="preserve"> elérhetjük.</w:t>
+        <w:t>” gombra kattintva is elérhetjük.</w:t>
       </w:r>
     </w:p>
     <w:p>
@@ -10010,23 +9630,7 @@
           <w:sz w:val="24"/>
           <w:szCs w:val="24"/>
         </w:rPr>
-        <w:t>” gomb megnyomása után a felhasználó átirányításra kerül a regisztrációs oldalra, ahol a kötelezően kitöltendő mezők csillaggal (*) vannak jelölve. A regisztrációs folyamat során a felhasználónak először meg kell adnia a megjelenít</w:t>
-      </w:r>
-      <w:r>
-        <w:rPr>
-          <w:rFonts w:ascii="Times New Roman" w:eastAsia="Times New Roman" w:hAnsi="Times New Roman" w:cs="Times New Roman"/>
-          <w:sz w:val="24"/>
-          <w:szCs w:val="24"/>
-        </w:rPr>
-        <w:t>ett nevét (amelyet más felhasználók is látnak az oldalon, és több felhasználó is használhatja ugyanazt a nevet). Ezt követi az e-mail cím megadása, valamint egy jelszó és annak megerősítése. A telefonszám megadása nem kötelező. A kötelező mezők kitöltése u</w:t>
-      </w:r>
-      <w:r>
-        <w:rPr>
-          <w:rFonts w:ascii="Times New Roman" w:eastAsia="Times New Roman" w:hAnsi="Times New Roman" w:cs="Times New Roman"/>
-          <w:sz w:val="24"/>
-          <w:szCs w:val="24"/>
-        </w:rPr>
-        <w:t>tán a felhasználó a „</w:t>
+        <w:t>” gomb megnyomása után a felhasználó átirányításra kerül a regisztrációs oldalra, ahol a kötelezően kitöltendő mezők csillaggal (*) vannak jelölve. A regisztrációs folyamat során a felhasználónak először meg kell adnia a megjelenített nevét (amelyet más felhasználók is látnak az oldalon, és több felhasználó is használhatja ugyanazt a nevet). Ezt követi az e-mail cím megadása, valamint egy jelszó és annak megerősítése. A telefonszám megadása nem kötelező. A kötelező mezők kitöltése után a felhasználó a „</w:t>
       </w:r>
       <w:proofErr w:type="spellStart"/>
       <w:r>
@@ -10082,15 +9686,7 @@
           <w:sz w:val="24"/>
           <w:szCs w:val="24"/>
         </w:rPr>
-        <w:t>Amennyiben a felhasználó nem megfelelő adatokat adott meg, vagy bármely mezőt kihagyott, a rendszer hibát jelez a felhasználó</w:t>
-      </w:r>
-      <w:r>
-        <w:rPr>
-          <w:rFonts w:ascii="Times New Roman" w:eastAsia="Times New Roman" w:hAnsi="Times New Roman" w:cs="Times New Roman"/>
-          <w:sz w:val="24"/>
-          <w:szCs w:val="24"/>
-        </w:rPr>
-        <w:t xml:space="preserve">nak, és egy </w:t>
+        <w:t xml:space="preserve">Amennyiben a felhasználó nem megfelelő adatokat adott meg, vagy bármely mezőt kihagyott, a rendszer hibát jelez a felhasználónak, és egy </w:t>
       </w:r>
       <w:proofErr w:type="spellStart"/>
       <w:r>
@@ -10184,15 +9780,7 @@
           <w:sz w:val="24"/>
           <w:szCs w:val="24"/>
         </w:rPr>
-        <w:t>A bejelentkezési oldalon a felhasználónak meg kell adn</w:t>
-      </w:r>
-      <w:r>
-        <w:rPr>
-          <w:rFonts w:ascii="Times New Roman" w:eastAsia="Times New Roman" w:hAnsi="Times New Roman" w:cs="Times New Roman"/>
-          <w:sz w:val="24"/>
-          <w:szCs w:val="24"/>
-        </w:rPr>
-        <w:t xml:space="preserve">ia a regisztrált e-mail címét vagy telefonszámát, valamint a jelszavát. Ezt követően a „Login” gombra kattintva sikeresen bejelentkezhet az oldalra. Hibás vagy hiányzó adatok megadása esetén a rendszer szintén </w:t>
+        <w:t xml:space="preserve">A bejelentkezési oldalon a felhasználónak meg kell adnia a regisztrált e-mail címét vagy telefonszámát, valamint a jelszavát. Ezt követően a „Login” gombra kattintva sikeresen bejelentkezhet az oldalra. Hibás vagy hiányzó adatok megadása esetén a rendszer szintén </w:t>
       </w:r>
       <w:proofErr w:type="spellStart"/>
       <w:r>
@@ -10210,15 +9798,7 @@
           <w:sz w:val="24"/>
           <w:szCs w:val="24"/>
         </w:rPr>
-        <w:t xml:space="preserve"> küld a felhasználónak. Amennyiben</w:t>
-      </w:r>
-      <w:r>
-        <w:rPr>
-          <w:rFonts w:ascii="Times New Roman" w:eastAsia="Times New Roman" w:hAnsi="Times New Roman" w:cs="Times New Roman"/>
-          <w:sz w:val="24"/>
-          <w:szCs w:val="24"/>
-        </w:rPr>
-        <w:t xml:space="preserve"> a felhasználó még nem rendelkezik fiókkal, az oldal alján található „</w:t>
+        <w:t xml:space="preserve"> küld a felhasználónak. Amennyiben a felhasználó még nem rendelkezik fiókkal, az oldal alján található „</w:t>
       </w:r>
       <w:proofErr w:type="spellStart"/>
       <w:r>
@@ -10256,15 +9836,7 @@
           <w:sz w:val="24"/>
           <w:szCs w:val="24"/>
         </w:rPr>
-        <w:t>A sikeres bejelentkezést</w:t>
-      </w:r>
-      <w:r>
-        <w:rPr>
-          <w:rFonts w:ascii="Times New Roman" w:eastAsia="Times New Roman" w:hAnsi="Times New Roman" w:cs="Times New Roman"/>
-          <w:sz w:val="24"/>
-          <w:szCs w:val="24"/>
-        </w:rPr>
-        <w:t xml:space="preserve"> követően a felhasználó a chatfelületen találja magát. A felhasználói felület a következőképpen van elrendezve:</w:t>
+        <w:t>A sikeres bejelentkezést követően a felhasználó a chatfelületen találja magát. A felhasználói felület a következőképpen van elrendezve:</w:t>
       </w:r>
     </w:p>
     <w:p>
@@ -10418,15 +9990,7 @@
           <w:sz w:val="24"/>
           <w:szCs w:val="24"/>
         </w:rPr>
-        <w:t xml:space="preserve"> Ac</w:t>
-      </w:r>
-      <w:r>
-        <w:rPr>
-          <w:rFonts w:ascii="Times New Roman" w:eastAsia="Times New Roman" w:hAnsi="Times New Roman" w:cs="Times New Roman"/>
-          <w:sz w:val="24"/>
-          <w:szCs w:val="24"/>
-        </w:rPr>
-        <w:t>count”, ahol a felhasználó a jelszót és az e-mail címet módosíthatja. A második a „</w:t>
+        <w:t xml:space="preserve"> Account”, ahol a felhasználó a jelszót és az e-mail címet módosíthatja. A második a „</w:t>
       </w:r>
       <w:proofErr w:type="spellStart"/>
       <w:r>
@@ -10453,15 +10017,7 @@
           <w:sz w:val="24"/>
           <w:szCs w:val="24"/>
         </w:rPr>
-        <w:t>Appear</w:t>
-      </w:r>
-      <w:r>
-        <w:rPr>
-          <w:rFonts w:ascii="Times New Roman" w:eastAsia="Times New Roman" w:hAnsi="Times New Roman" w:cs="Times New Roman"/>
-          <w:sz w:val="24"/>
-          <w:szCs w:val="24"/>
-        </w:rPr>
-        <w:t>ance</w:t>
+        <w:t>Appearance</w:t>
       </w:r>
       <w:proofErr w:type="spellEnd"/>
       <w:r>
@@ -10526,15 +10082,7 @@
           <w:sz w:val="24"/>
           <w:szCs w:val="24"/>
         </w:rPr>
-        <w:t>” menüpontokra kattintva a keresés</w:t>
-      </w:r>
-      <w:r>
-        <w:rPr>
-          <w:rFonts w:ascii="Times New Roman" w:eastAsia="Times New Roman" w:hAnsi="Times New Roman" w:cs="Times New Roman"/>
-          <w:sz w:val="24"/>
-          <w:szCs w:val="24"/>
-        </w:rPr>
-        <w:t>t a felhasználók nevei vagy csoportok alapján is végezhetjük.</w:t>
+        <w:t>” menüpontokra kattintva a keresést a felhasználók nevei vagy csoportok alapján is végezhetjük.</w:t>
       </w:r>
     </w:p>
     <w:p>
@@ -10622,15 +10170,7 @@
           <w:sz w:val="24"/>
           <w:szCs w:val="24"/>
         </w:rPr>
-        <w:t xml:space="preserve">A </w:t>
-      </w:r>
-      <w:r>
-        <w:rPr>
-          <w:rFonts w:ascii="Times New Roman" w:eastAsia="Times New Roman" w:hAnsi="Times New Roman" w:cs="Times New Roman"/>
-          <w:sz w:val="24"/>
-          <w:szCs w:val="24"/>
-        </w:rPr>
-        <w:t xml:space="preserve">menü legalján található az „Add </w:t>
+        <w:t xml:space="preserve">A menü legalján található az „Add </w:t>
       </w:r>
       <w:proofErr w:type="spellStart"/>
       <w:r>
@@ -10704,15 +10244,7 @@
           <w:sz w:val="24"/>
           <w:szCs w:val="24"/>
         </w:rPr>
-        <w:t>Ha a felhasználónak aktív barátkérelmei vannak, akkor</w:t>
-      </w:r>
-      <w:r>
-        <w:rPr>
-          <w:rFonts w:ascii="Times New Roman" w:eastAsia="Times New Roman" w:hAnsi="Times New Roman" w:cs="Times New Roman"/>
-          <w:sz w:val="24"/>
-          <w:szCs w:val="24"/>
-        </w:rPr>
-        <w:t xml:space="preserve"> a „New </w:t>
+        <w:t xml:space="preserve">Ha a felhasználónak aktív barátkérelmei vannak, akkor a „New </w:t>
       </w:r>
       <w:proofErr w:type="spellStart"/>
       <w:r>
@@ -10786,15 +10318,7 @@
           <w:sz w:val="24"/>
           <w:szCs w:val="24"/>
         </w:rPr>
-        <w:t>Elfogadás esetén a barátok fülön megjelenik a felhasználó, ahol</w:t>
-      </w:r>
-      <w:r>
-        <w:rPr>
-          <w:rFonts w:ascii="Times New Roman" w:eastAsia="Times New Roman" w:hAnsi="Times New Roman" w:cs="Times New Roman"/>
-          <w:sz w:val="24"/>
-          <w:szCs w:val="24"/>
-        </w:rPr>
-        <w:t xml:space="preserve"> a profilkép, a név, és az utolsó üzenet is láthatóvá válik. A státusz zöld körrel jelzi, hogy online, míg a szürke kör azt mutatja, hogy offline.</w:t>
+        <w:t>Elfogadás esetén a barátok fülön megjelenik a felhasználó, ahol a profilkép, a név, és az utolsó üzenet is láthatóvá válik. A státusz zöld körrel jelzi, hogy online, míg a szürke kör azt mutatja, hogy offline.</w:t>
       </w:r>
     </w:p>
     <w:p>
@@ -10832,15 +10356,7 @@
           <w:sz w:val="24"/>
           <w:szCs w:val="24"/>
         </w:rPr>
-        <w:t>” gomb segítségével letiltható a felhasz</w:t>
-      </w:r>
-      <w:r>
-        <w:rPr>
-          <w:rFonts w:ascii="Times New Roman" w:eastAsia="Times New Roman" w:hAnsi="Times New Roman" w:cs="Times New Roman"/>
-          <w:sz w:val="24"/>
-          <w:szCs w:val="24"/>
-        </w:rPr>
-        <w:t>náló. A letiltott felhasználó a barátlistán marad, de nem tud üzenetet küldeni. A „</w:t>
+        <w:t>” gomb segítségével letiltható a felhasználó. A letiltott felhasználó a barátlistán marad, de nem tud üzenetet küldeni. A „</w:t>
       </w:r>
       <w:proofErr w:type="spellStart"/>
       <w:r>
@@ -10928,15 +10444,7 @@
           <w:sz w:val="24"/>
           <w:szCs w:val="24"/>
         </w:rPr>
-        <w:t>” fülön a felhasználó láthatja azokat a csoportokat, amelyekhez csatlakozott. Ha még nincs</w:t>
-      </w:r>
-      <w:r>
-        <w:rPr>
-          <w:rFonts w:ascii="Times New Roman" w:eastAsia="Times New Roman" w:hAnsi="Times New Roman" w:cs="Times New Roman"/>
-          <w:sz w:val="24"/>
-          <w:szCs w:val="24"/>
-        </w:rPr>
-        <w:t xml:space="preserve"> csoportja, akkor az oldal alján található „</w:t>
+        <w:t>” fülön a felhasználó láthatja azokat a csoportokat, amelyekhez csatlakozott. Ha még nincs csoportja, akkor az oldal alján található „</w:t>
       </w:r>
       <w:proofErr w:type="spellStart"/>
       <w:r>
@@ -10993,15 +10501,7 @@
           <w:sz w:val="24"/>
           <w:szCs w:val="24"/>
         </w:rPr>
-        <w:t>” gombra kattintva egy új ablakban a felhasználó a barátai közül választ</w:t>
-      </w:r>
-      <w:r>
-        <w:rPr>
-          <w:rFonts w:ascii="Times New Roman" w:eastAsia="Times New Roman" w:hAnsi="Times New Roman" w:cs="Times New Roman"/>
-          <w:sz w:val="24"/>
-          <w:szCs w:val="24"/>
-        </w:rPr>
-        <w:t>hat, hogy kit szeretne hozzáadni a csoporthoz. A „Back” gombbal visszaléphet az előző képernyőhöz, míg a „</w:t>
+        <w:t>” gombra kattintva egy új ablakban a felhasználó a barátai közül választhat, hogy kit szeretne hozzáadni a csoporthoz. A „Back” gombbal visszaléphet az előző képernyőhöz, míg a „</w:t>
       </w:r>
       <w:proofErr w:type="spellStart"/>
       <w:r>
@@ -11184,15 +10684,7 @@
           <w:sz w:val="24"/>
           <w:szCs w:val="24"/>
         </w:rPr>
-        <w:t>Az üzenetek megjelenítése alatt található a chat ablak, amelyben a felhasználó által küldött üzenetek és a má</w:t>
-      </w:r>
-      <w:r>
-        <w:rPr>
-          <w:rFonts w:ascii="Times New Roman" w:eastAsia="Times New Roman" w:hAnsi="Times New Roman" w:cs="Times New Roman"/>
-          <w:sz w:val="24"/>
-          <w:szCs w:val="24"/>
-        </w:rPr>
-        <w:t>sik fél válaszai jelennek meg. A felhasználó üzenetei lila színnel, míg a másik fél üzenetei kék színnel jelennek meg. Az üzenet alatt az üzenet elküldésének időpontja látható.</w:t>
+        <w:t>Az üzenetek megjelenítése alatt található a chat ablak, amelyben a felhasználó által küldött üzenetek és a másik fél válaszai jelennek meg. A felhasználó üzenetei lila színnel, míg a másik fél üzenetei kék színnel jelennek meg. Az üzenet alatt az üzenet elküldésének időpontja látható.</w:t>
       </w:r>
     </w:p>
     <w:p>
@@ -11212,15 +10704,7 @@
           <w:sz w:val="24"/>
           <w:szCs w:val="24"/>
         </w:rPr>
-        <w:t>Minden üzenetre jobb kattintva egy menü jelenik meg, amely az alábbi műveleteke</w:t>
-      </w:r>
-      <w:r>
-        <w:rPr>
-          <w:rFonts w:ascii="Times New Roman" w:eastAsia="Times New Roman" w:hAnsi="Times New Roman" w:cs="Times New Roman"/>
-          <w:sz w:val="24"/>
-          <w:szCs w:val="24"/>
-        </w:rPr>
-        <w:t>t teszi lehetővé: „</w:t>
+        <w:t>Minden üzenetre jobb kattintva egy menü jelenik meg, amely az alábbi műveleteket teszi lehetővé: „</w:t>
       </w:r>
       <w:proofErr w:type="spellStart"/>
       <w:r>
@@ -11330,15 +10814,7 @@
           <w:sz w:val="24"/>
           <w:szCs w:val="24"/>
         </w:rPr>
-        <w:t xml:space="preserve">Alul található </w:t>
-      </w:r>
-      <w:r>
-        <w:rPr>
-          <w:rFonts w:ascii="Times New Roman" w:eastAsia="Times New Roman" w:hAnsi="Times New Roman" w:cs="Times New Roman"/>
-          <w:sz w:val="24"/>
-          <w:szCs w:val="24"/>
-        </w:rPr>
-        <w:t>input mező:</w:t>
+        <w:t>Alul található input mező:</w:t>
       </w:r>
     </w:p>
     <w:p>
@@ -11483,15 +10959,7 @@
           <w:sz w:val="24"/>
           <w:szCs w:val="24"/>
         </w:rPr>
-        <w:t>A menü bal felső sarkában található „X” gomb segítségével</w:t>
-      </w:r>
-      <w:r>
-        <w:rPr>
-          <w:rFonts w:ascii="Times New Roman" w:eastAsia="Times New Roman" w:hAnsi="Times New Roman" w:cs="Times New Roman"/>
-          <w:sz w:val="24"/>
-          <w:szCs w:val="24"/>
-        </w:rPr>
-        <w:t xml:space="preserve"> a jobb oldali menü bezárható.</w:t>
+        <w:t>A menü bal felső sarkában található „X” gomb segítségével a jobb oldali menü bezárható.</w:t>
       </w:r>
     </w:p>
     <w:p>
@@ -11594,15 +11062,7 @@
           <w:sz w:val="24"/>
           <w:szCs w:val="24"/>
         </w:rPr>
-        <w:t>Elfelejtett jelszó és e-mail kezelés: Az elfelejtett jelszó funkció és az e-mail cím módosításának lehetősége olyan alapvető funkciók, amelyek nemcsak a felhasználói élményt javítanák, hanem a</w:t>
-      </w:r>
-      <w:r>
-        <w:rPr>
-          <w:rFonts w:ascii="Times New Roman" w:eastAsia="Times New Roman" w:hAnsi="Times New Roman" w:cs="Times New Roman"/>
-          <w:sz w:val="24"/>
-          <w:szCs w:val="24"/>
-        </w:rPr>
-        <w:t xml:space="preserve"> rendszer biztonságát is növelnék. Ezáltal a felhasználók könnyedén visszaállíthatnák hozzáférésüket a fiókjukhoz, valamint szükség esetén frissíthetnék személyes adataikat.</w:t>
+        <w:t>Elfelejtett jelszó és e-mail kezelés: Az elfelejtett jelszó funkció és az e-mail cím módosításának lehetősége olyan alapvető funkciók, amelyek nemcsak a felhasználói élményt javítanák, hanem a rendszer biztonságát is növelnék. Ezáltal a felhasználók könnyedén visszaállíthatnák hozzáférésüket a fiókjukhoz, valamint szükség esetén frissíthetnék személyes adataikat.</w:t>
       </w:r>
     </w:p>
     <w:p>
@@ -11627,23 +11087,7 @@
           <w:szCs w:val="24"/>
         </w:rPr>
         <w:lastRenderedPageBreak/>
-        <w:t>Személyre szabható felület: A testre szabható felhasználói felület bevezetése egyé</w:t>
-      </w:r>
-      <w:r>
-        <w:rPr>
-          <w:rFonts w:ascii="Times New Roman" w:eastAsia="Times New Roman" w:hAnsi="Times New Roman" w:cs="Times New Roman"/>
-          <w:sz w:val="24"/>
-          <w:szCs w:val="24"/>
-        </w:rPr>
-        <w:t>ni vizuális preferenciák szerint lehetővé tenné a felhasználók számára, hogy a platformot saját ízlésüknek megfelelően alakítsák. Színvilág, témák és stíluselemek választási lehetősége hozzájárulna ahhoz, hogy mindenki számára kényelmesebbé váljon a haszná</w:t>
-      </w:r>
-      <w:r>
-        <w:rPr>
-          <w:rFonts w:ascii="Times New Roman" w:eastAsia="Times New Roman" w:hAnsi="Times New Roman" w:cs="Times New Roman"/>
-          <w:sz w:val="24"/>
-          <w:szCs w:val="24"/>
-        </w:rPr>
-        <w:t>lat, és növelné a platform személyességét.</w:t>
+        <w:t>Személyre szabható felület: A testre szabható felhasználói felület bevezetése egyéni vizuális preferenciák szerint lehetővé tenné a felhasználók számára, hogy a platformot saját ízlésüknek megfelelően alakítsák. Színvilág, témák és stíluselemek választási lehetősége hozzájárulna ahhoz, hogy mindenki számára kényelmesebbé váljon a használat, és növelné a platform személyességét.</w:t>
       </w:r>
     </w:p>
     <w:p>
@@ -11667,15 +11111,17 @@
           <w:sz w:val="24"/>
           <w:szCs w:val="24"/>
         </w:rPr>
-        <w:t>Képek és videók küldése: A médiafájlok küldésének lehetősége fontos kiegészítő funkció lehetne, amely a személyes és üzleti kommunikációt egyaránt gazdagítaná. A képek és videók megosztásával a felhasználók intera</w:t>
-      </w:r>
-      <w:r>
-        <w:rPr>
-          <w:rFonts w:ascii="Times New Roman" w:eastAsia="Times New Roman" w:hAnsi="Times New Roman" w:cs="Times New Roman"/>
-          <w:sz w:val="24"/>
-          <w:szCs w:val="24"/>
-        </w:rPr>
-        <w:t>kciói sokkal dinamikusabbá, vizuálisan érdekesebbé válnának.</w:t>
+        <w:t>V</w:t>
+      </w:r>
+      <w:bookmarkStart w:id="0" w:name="_GoBack"/>
+      <w:bookmarkEnd w:id="0"/>
+      <w:r>
+        <w:rPr>
+          <w:rFonts w:ascii="Times New Roman" w:eastAsia="Times New Roman" w:hAnsi="Times New Roman" w:cs="Times New Roman"/>
+          <w:sz w:val="24"/>
+          <w:szCs w:val="24"/>
+        </w:rPr>
+        <w:t>ideók küldése: A médiafájlok küldésének lehetősége fontos kiegészítő funkció lehetne, amely a személyes és üzleti kommunikációt egyaránt gazdagítaná. A képek és videók megosztásával a felhasználók interakciói sokkal dinamikusabbá, vizuálisan érdekesebbé válnának.</w:t>
       </w:r>
     </w:p>
     <w:p>
@@ -11699,15 +11145,7 @@
           <w:sz w:val="24"/>
           <w:szCs w:val="24"/>
         </w:rPr>
-        <w:t>Hang- és videóhívások: Az alkalmazás kiterjesztése valós idejű hang- és videóhívások funkcióval lehetővé tenné, hogy a felhasználók személyesebb és közvetlenebb kommunikációt folytathassanak egym</w:t>
-      </w:r>
-      <w:r>
-        <w:rPr>
-          <w:rFonts w:ascii="Times New Roman" w:eastAsia="Times New Roman" w:hAnsi="Times New Roman" w:cs="Times New Roman"/>
-          <w:sz w:val="24"/>
-          <w:szCs w:val="24"/>
-        </w:rPr>
-        <w:t>ással. Ez a fejlesztés nemcsak a felhasználói élményt javítaná, hanem a platform versenyképességét is növelné, mivel egyre nagyobb az igény a multimédiás interakciókat támogató megoldásokra.</w:t>
+        <w:t>Hang- és videóhívások: Az alkalmazás kiterjesztése valós idejű hang- és videóhívások funkcióval lehetővé tenné, hogy a felhasználók személyesebb és közvetlenebb kommunikációt folytathassanak egymással. Ez a fejlesztés nemcsak a felhasználói élményt javítaná, hanem a platform versenyképességét is növelné, mivel egyre nagyobb az igény a multimédiás interakciókat támogató megoldásokra.</w:t>
       </w:r>
     </w:p>
     <w:p>
@@ -11815,15 +11253,7 @@
           <w:sz w:val="24"/>
           <w:szCs w:val="24"/>
         </w:rPr>
-        <w:t>Projektünk célja egy olyan platform létrehozása volt, amely lehetővé teszi a felhasználók számára, hogy bárhonnan és bármikor egyszerűen kapcsolatba léphessenek másokkal. Ez volt az első nagyobb fejlesztési projektünk, amely során számos kihívással szembes</w:t>
-      </w:r>
-      <w:r>
-        <w:rPr>
-          <w:rFonts w:ascii="Times New Roman" w:eastAsia="Times New Roman" w:hAnsi="Times New Roman" w:cs="Times New Roman"/>
-          <w:sz w:val="24"/>
-          <w:szCs w:val="24"/>
-        </w:rPr>
-        <w:t>ültünk, különösen a csapatmunka és a határidők betartása terén.</w:t>
+        <w:t>Projektünk célja egy olyan platform létrehozása volt, amely lehetővé teszi a felhasználók számára, hogy bárhonnan és bármikor egyszerűen kapcsolatba léphessenek másokkal. Ez volt az első nagyobb fejlesztési projektünk, amely során számos kihívással szembesültünk, különösen a csapatmunka és a határidők betartása terén.</w:t>
       </w:r>
     </w:p>
     <w:p>
@@ -11843,15 +11273,7 @@
           <w:sz w:val="24"/>
           <w:szCs w:val="24"/>
         </w:rPr>
-        <w:t>A fejlesztés kezdeti szakaszában az új technológiák, például a Next.js és a Socket.IO használata során felmerülő nehézségek lassították a munkát, azonban ezek a problémák jelentős tanulási tap</w:t>
-      </w:r>
-      <w:r>
-        <w:rPr>
-          <w:rFonts w:ascii="Times New Roman" w:eastAsia="Times New Roman" w:hAnsi="Times New Roman" w:cs="Times New Roman"/>
-          <w:sz w:val="24"/>
-          <w:szCs w:val="24"/>
-        </w:rPr>
-        <w:t>asztalatokkal jártak. Ennek ellenére sikerült megvalósítanunk egy működő prototípust, amely alapvető funkciókat kínál, mint például a valós idejű üzenetküldés és az egyszerű felhasználói felület.</w:t>
+        <w:t>A fejlesztés kezdeti szakaszában az új technológiák, például a Next.js és a Socket.IO használata során felmerülő nehézségek lassították a munkát, azonban ezek a problémák jelentős tanulási tapasztalatokkal jártak. Ennek ellenére sikerült megvalósítanunk egy működő prototípust, amely alapvető funkciókat kínál, mint például a valós idejű üzenetküldés és az egyszerű felhasználói felület.</w:t>
       </w:r>
     </w:p>
     <w:p>
@@ -11872,15 +11294,7 @@
           <w:szCs w:val="24"/>
         </w:rPr>
         <w:lastRenderedPageBreak/>
-        <w:t>Dizájn szempontjából minimalista és funkcionális megközelíté</w:t>
-      </w:r>
-      <w:r>
-        <w:rPr>
-          <w:rFonts w:ascii="Times New Roman" w:eastAsia="Times New Roman" w:hAnsi="Times New Roman" w:cs="Times New Roman"/>
-          <w:sz w:val="24"/>
-          <w:szCs w:val="24"/>
-        </w:rPr>
-        <w:t>st alkalmaztunk, kizárólag HTML és CSS segítségével, külső keretrendszerek nélkül. Bár elégedettek vagyunk az eredménnyel, a jövőben további fejlesztésekre van lehetőség, hogy a platform funkcionalitását és stabilitását tovább növeljük.</w:t>
+        <w:t>Dizájn szempontjából minimalista és funkcionális megközelítést alkalmaztunk, kizárólag HTML és CSS segítségével, külső keretrendszerek nélkül. Bár elégedettek vagyunk az eredménnyel, a jövőben további fejlesztésekre van lehetőség, hogy a platform funkcionalitását és stabilitását tovább növeljük.</w:t>
       </w:r>
     </w:p>
     <w:p>
@@ -11997,6 +11411,7 @@
         <w:docPartUnique/>
       </w:docPartObj>
     </w:sdtPr>
+    <w:sdtEndPr/>
     <w:sdtContent>
       <w:p>
         <w:pPr>
@@ -15850,7 +15265,7 @@
 </file>
 
 <file path=customXml/itemProps1.xml><?xml version="1.0" encoding="utf-8"?>
-<ds:datastoreItem xmlns:ds="http://schemas.openxmlformats.org/officeDocument/2006/customXml" ds:itemID="{E2AC8BD5-2912-4A7E-A19D-CA155932B386}">
+<ds:datastoreItem xmlns:ds="http://schemas.openxmlformats.org/officeDocument/2006/customXml" ds:itemID="{F309FA69-E602-495B-906B-C36532AB7AFC}">
   <ds:schemaRefs>
     <ds:schemaRef ds:uri="http://schemas.openxmlformats.org/officeDocument/2006/bibliography"/>
   </ds:schemaRefs>

</xml_diff>